<commit_message>
modify titel symfony docu
</commit_message>
<xml_diff>
--- a/symfony.docx
+++ b/symfony.docx
@@ -6,6 +6,8 @@
       <w:r>
         <w:tab/>
       </w:r>
+      <w:bookmarkStart w:id="0" w:name="_GoBack"/>
+      <w:bookmarkEnd w:id="0"/>
       <w:r>
         <w:tab/>
       </w:r>
@@ -21,16 +23,16 @@
         <w:ind w:left="1416" w:firstLine="708"/>
         <w:rPr>
           <w:b/>
-          <w:sz w:val="32"/>
-          <w:szCs w:val="32"/>
+          <w:sz w:val="40"/>
+          <w:szCs w:val="40"/>
         </w:rPr>
       </w:pPr>
       <w:proofErr w:type="spellStart"/>
       <w:r>
         <w:rPr>
           <w:b/>
-          <w:sz w:val="32"/>
-          <w:szCs w:val="32"/>
+          <w:sz w:val="40"/>
+          <w:szCs w:val="40"/>
         </w:rPr>
         <w:t>Symfony</w:t>
       </w:r>
@@ -38,8 +40,8 @@
       <w:r>
         <w:rPr>
           <w:b/>
-          <w:sz w:val="32"/>
-          <w:szCs w:val="32"/>
+          <w:sz w:val="40"/>
+          <w:szCs w:val="40"/>
         </w:rPr>
         <w:t xml:space="preserve"> 2 Create New Project</w:t>
       </w:r>
@@ -6444,10 +6446,7 @@
       </w:r>
     </w:p>
     <w:p/>
-    <w:p>
-      <w:bookmarkStart w:id="0" w:name="_GoBack"/>
-      <w:bookmarkEnd w:id="0"/>
-    </w:p>
+    <w:p/>
     <w:sectPr>
       <w:pgSz w:w="11900" w:h="16840"/>
       <w:pgMar w:top="1417" w:right="1417" w:bottom="1134" w:left="1417" w:header="708" w:footer="708" w:gutter="0"/>

</xml_diff>